<commit_message>
UI built + Creature Sounds
</commit_message>
<xml_diff>
--- a/GAT-Documents/DenisPickering_Report.docx
+++ b/GAT-Documents/DenisPickering_Report.docx
@@ -69,6 +69,7 @@
         <w:rPr>
           <w:b/>
           <w:bCs/>
+          <w:noProof/>
         </w:rPr>
         <w:drawing>
           <wp:inline distT="0" distB="0" distL="0" distR="0" wp14:anchorId="76AC5C1C" wp14:editId="6ED2E746">
@@ -118,6 +119,7 @@
         <w:rPr>
           <w:b/>
           <w:bCs/>
+          <w:noProof/>
         </w:rPr>
         <w:drawing>
           <wp:inline distT="0" distB="0" distL="0" distR="0" wp14:anchorId="15F5A5FF" wp14:editId="0BEDD75F">
@@ -159,6 +161,7 @@
         <w:rPr>
           <w:b/>
           <w:bCs/>
+          <w:noProof/>
         </w:rPr>
         <w:drawing>
           <wp:inline distT="0" distB="0" distL="0" distR="0" wp14:anchorId="6F6CA7B3" wp14:editId="366A76E3">
@@ -208,6 +211,7 @@
         <w:rPr>
           <w:b/>
           <w:bCs/>
+          <w:noProof/>
         </w:rPr>
         <w:lastRenderedPageBreak/>
         <w:drawing>
@@ -273,6 +277,7 @@
         <w:rPr>
           <w:b/>
           <w:bCs/>
+          <w:noProof/>
         </w:rPr>
         <w:drawing>
           <wp:inline distT="0" distB="0" distL="0" distR="0" wp14:anchorId="306D850D" wp14:editId="74960821">
@@ -322,6 +327,7 @@
         <w:rPr>
           <w:b/>
           <w:bCs/>
+          <w:noProof/>
         </w:rPr>
         <w:drawing>
           <wp:inline distT="0" distB="0" distL="0" distR="0" wp14:anchorId="4A1D706D" wp14:editId="666ED219">
@@ -371,6 +377,7 @@
         <w:rPr>
           <w:b/>
           <w:bCs/>
+          <w:noProof/>
         </w:rPr>
         <w:lastRenderedPageBreak/>
         <w:drawing>
@@ -436,6 +443,7 @@
         <w:rPr>
           <w:b/>
           <w:bCs/>
+          <w:noProof/>
         </w:rPr>
         <w:drawing>
           <wp:inline distT="0" distB="0" distL="0" distR="0" wp14:anchorId="5B8B0911" wp14:editId="7FE7C84F">
@@ -485,6 +493,7 @@
         <w:rPr>
           <w:b/>
           <w:bCs/>
+          <w:noProof/>
         </w:rPr>
         <w:drawing>
           <wp:inline distT="0" distB="0" distL="0" distR="0" wp14:anchorId="55183AAB" wp14:editId="1D8F8EF6">
@@ -550,6 +559,7 @@
         <w:rPr>
           <w:b/>
           <w:bCs/>
+          <w:noProof/>
         </w:rPr>
         <w:drawing>
           <wp:inline distT="0" distB="0" distL="0" distR="0" wp14:anchorId="082C0757" wp14:editId="1C225A97">
@@ -614,6 +624,7 @@
         <w:rPr>
           <w:b/>
           <w:bCs/>
+          <w:noProof/>
         </w:rPr>
         <w:drawing>
           <wp:inline distT="0" distB="0" distL="0" distR="0" wp14:anchorId="67FCD23F" wp14:editId="691AA1FC">
@@ -671,6 +682,7 @@
         <w:rPr>
           <w:b/>
           <w:bCs/>
+          <w:noProof/>
         </w:rPr>
         <w:drawing>
           <wp:inline distT="0" distB="0" distL="0" distR="0" wp14:anchorId="3A95F98A" wp14:editId="269304B1">
@@ -735,6 +747,7 @@
         <w:rPr>
           <w:b/>
           <w:bCs/>
+          <w:noProof/>
         </w:rPr>
         <w:lastRenderedPageBreak/>
         <w:drawing>
@@ -785,6 +798,7 @@
         <w:rPr>
           <w:b/>
           <w:bCs/>
+          <w:noProof/>
         </w:rPr>
         <w:drawing>
           <wp:inline distT="0" distB="0" distL="0" distR="0" wp14:anchorId="78B186C5" wp14:editId="4D8C2349">
@@ -855,6 +869,12 @@
       </w:r>
     </w:p>
     <w:p>
+      <w:pPr>
+        <w:rPr>
+          <w:b/>
+          <w:bCs/>
+        </w:rPr>
+      </w:pPr>
       <w:r>
         <w:rPr>
           <w:b/>
@@ -864,6 +884,14 @@
       </w:r>
     </w:p>
     <w:p>
+      <w:r>
+        <w:t xml:space="preserve">My </w:t>
+      </w:r>
+      <w:r>
+        <w:t>Voice Recordings</w:t>
+      </w:r>
+    </w:p>
+    <w:p>
       <w:pPr>
         <w:rPr>
           <w:b/>
@@ -905,6 +933,105 @@
           <w:b/>
           <w:bCs/>
         </w:rPr>
+        <w:lastRenderedPageBreak/>
+        <w:drawing>
+          <wp:inline distT="0" distB="0" distL="0" distR="0" wp14:anchorId="6E9A162A" wp14:editId="28512F03">
+            <wp:extent cx="3343742" cy="2667372"/>
+            <wp:effectExtent l="0" t="0" r="9525" b="0"/>
+            <wp:docPr id="1661792493" name="Picture 1" descr="A screenshot of a computer&#10;&#10;Description automatically generated"/>
+            <wp:cNvGraphicFramePr>
+              <a:graphicFrameLocks xmlns:a="http://schemas.openxmlformats.org/drawingml/2006/main" noChangeAspect="1"/>
+            </wp:cNvGraphicFramePr>
+            <a:graphic xmlns:a="http://schemas.openxmlformats.org/drawingml/2006/main">
+              <a:graphicData uri="http://schemas.openxmlformats.org/drawingml/2006/picture">
+                <pic:pic xmlns:pic="http://schemas.openxmlformats.org/drawingml/2006/picture">
+                  <pic:nvPicPr>
+                    <pic:cNvPr id="1661792493" name="Picture 1" descr="A screenshot of a computer&#10;&#10;Description automatically generated"/>
+                    <pic:cNvPicPr/>
+                  </pic:nvPicPr>
+                  <pic:blipFill>
+                    <a:blip r:embed="rId18"/>
+                    <a:stretch>
+                      <a:fillRect/>
+                    </a:stretch>
+                  </pic:blipFill>
+                  <pic:spPr>
+                    <a:xfrm>
+                      <a:off x="0" y="0"/>
+                      <a:ext cx="3343742" cy="2667372"/>
+                    </a:xfrm>
+                    <a:prstGeom prst="rect">
+                      <a:avLst/>
+                    </a:prstGeom>
+                  </pic:spPr>
+                </pic:pic>
+              </a:graphicData>
+            </a:graphic>
+          </wp:inline>
+        </w:drawing>
+      </w:r>
+    </w:p>
+    <w:p>
+      <w:pPr>
+        <w:rPr>
+          <w:b/>
+          <w:bCs/>
+        </w:rPr>
+      </w:pPr>
+      <w:r>
+        <w:rPr>
+          <w:b/>
+          <w:bCs/>
+        </w:rPr>
+        <w:drawing>
+          <wp:inline distT="0" distB="0" distL="0" distR="0" wp14:anchorId="4747EC6C" wp14:editId="2D45D329">
+            <wp:extent cx="3810532" cy="3467584"/>
+            <wp:effectExtent l="0" t="0" r="0" b="0"/>
+            <wp:docPr id="1896369977" name="Picture 1" descr="A screenshot of a computer&#10;&#10;Description automatically generated"/>
+            <wp:cNvGraphicFramePr>
+              <a:graphicFrameLocks xmlns:a="http://schemas.openxmlformats.org/drawingml/2006/main" noChangeAspect="1"/>
+            </wp:cNvGraphicFramePr>
+            <a:graphic xmlns:a="http://schemas.openxmlformats.org/drawingml/2006/main">
+              <a:graphicData uri="http://schemas.openxmlformats.org/drawingml/2006/picture">
+                <pic:pic xmlns:pic="http://schemas.openxmlformats.org/drawingml/2006/picture">
+                  <pic:nvPicPr>
+                    <pic:cNvPr id="1896369977" name="Picture 1" descr="A screenshot of a computer&#10;&#10;Description automatically generated"/>
+                    <pic:cNvPicPr/>
+                  </pic:nvPicPr>
+                  <pic:blipFill>
+                    <a:blip r:embed="rId19"/>
+                    <a:stretch>
+                      <a:fillRect/>
+                    </a:stretch>
+                  </pic:blipFill>
+                  <pic:spPr>
+                    <a:xfrm>
+                      <a:off x="0" y="0"/>
+                      <a:ext cx="3810532" cy="3467584"/>
+                    </a:xfrm>
+                    <a:prstGeom prst="rect">
+                      <a:avLst/>
+                    </a:prstGeom>
+                  </pic:spPr>
+                </pic:pic>
+              </a:graphicData>
+            </a:graphic>
+          </wp:inline>
+        </w:drawing>
+      </w:r>
+    </w:p>
+    <w:p>
+      <w:pPr>
+        <w:rPr>
+          <w:b/>
+          <w:bCs/>
+        </w:rPr>
+      </w:pPr>
+      <w:r>
+        <w:rPr>
+          <w:b/>
+          <w:bCs/>
+        </w:rPr>
         <w:t>Notes</w:t>
       </w:r>
     </w:p>
@@ -967,85 +1094,85 @@
           <w:b/>
           <w:bCs/>
         </w:rPr>
+        <w:t>Notes</w:t>
+      </w:r>
+    </w:p>
+    <w:p>
+      <w:pPr>
+        <w:pStyle w:val="Heading1"/>
+      </w:pPr>
+      <w:r>
+        <w:t>Footsteps</w:t>
+      </w:r>
+    </w:p>
+    <w:p>
+      <w:pPr>
+        <w:rPr>
+          <w:b/>
+          <w:bCs/>
+        </w:rPr>
+      </w:pPr>
+      <w:r>
+        <w:rPr>
+          <w:b/>
+          <w:bCs/>
+        </w:rPr>
+        <w:t>Metal</w:t>
+      </w:r>
+      <w:r>
+        <w:rPr>
+          <w:b/>
+          <w:bCs/>
+        </w:rPr>
+        <w:t xml:space="preserve"> Heavy</w:t>
+      </w:r>
+    </w:p>
+    <w:p>
+      <w:pPr>
+        <w:rPr>
+          <w:b/>
+          <w:bCs/>
+        </w:rPr>
+      </w:pPr>
+      <w:r>
+        <w:rPr>
+          <w:b/>
+          <w:bCs/>
+        </w:rPr>
+        <w:t>The origin of any source files</w:t>
+      </w:r>
+    </w:p>
+    <w:p>
+      <w:r>
+        <w:t>BBC Sounds</w:t>
+      </w:r>
+    </w:p>
+    <w:p>
+      <w:pPr>
+        <w:rPr>
+          <w:b/>
+          <w:bCs/>
+        </w:rPr>
+      </w:pPr>
+      <w:r>
+        <w:rPr>
+          <w:b/>
+          <w:bCs/>
+        </w:rPr>
+        <w:t xml:space="preserve">The editing and processing </w:t>
+      </w:r>
+    </w:p>
+    <w:p>
+      <w:r>
+        <w:t>Pitch Effect</w:t>
+      </w:r>
+      <w:r>
+        <w:t>, slowed by 25% to elongate the footstep.</w:t>
+      </w:r>
+    </w:p>
+    <w:p>
+      <w:r>
         <w:lastRenderedPageBreak/>
-        <w:t>Notes</w:t>
-      </w:r>
-    </w:p>
-    <w:p>
-      <w:pPr>
-        <w:pStyle w:val="Heading1"/>
-      </w:pPr>
-      <w:r>
-        <w:t>Footsteps</w:t>
-      </w:r>
-    </w:p>
-    <w:p>
-      <w:pPr>
-        <w:rPr>
-          <w:b/>
-          <w:bCs/>
-        </w:rPr>
-      </w:pPr>
-      <w:r>
-        <w:rPr>
-          <w:b/>
-          <w:bCs/>
-        </w:rPr>
-        <w:t>Metal</w:t>
-      </w:r>
-      <w:r>
-        <w:rPr>
-          <w:b/>
-          <w:bCs/>
-        </w:rPr>
-        <w:t xml:space="preserve"> Heavy</w:t>
-      </w:r>
-    </w:p>
-    <w:p>
-      <w:pPr>
-        <w:rPr>
-          <w:b/>
-          <w:bCs/>
-        </w:rPr>
-      </w:pPr>
-      <w:r>
-        <w:rPr>
-          <w:b/>
-          <w:bCs/>
-        </w:rPr>
-        <w:t>The origin of any source files</w:t>
-      </w:r>
-    </w:p>
-    <w:p>
-      <w:r>
-        <w:t>BBC Sounds</w:t>
-      </w:r>
-    </w:p>
-    <w:p>
-      <w:pPr>
-        <w:rPr>
-          <w:b/>
-          <w:bCs/>
-        </w:rPr>
-      </w:pPr>
-      <w:r>
-        <w:rPr>
-          <w:b/>
-          <w:bCs/>
-        </w:rPr>
-        <w:t xml:space="preserve">The editing and processing </w:t>
-      </w:r>
-    </w:p>
-    <w:p>
-      <w:r>
-        <w:t>Pitch Effect</w:t>
-      </w:r>
-      <w:r>
-        <w:t>, slowed by 25% to elongate the footstep.</w:t>
-      </w:r>
-    </w:p>
-    <w:p>
-      <w:r>
         <w:t>Bass increaser by 10db to give impression of heavy spaceman footstep</w:t>
       </w:r>
       <w:r>
@@ -1211,7 +1338,7 @@
                     <pic:cNvPicPr/>
                   </pic:nvPicPr>
                   <pic:blipFill>
-                    <a:blip r:embed="rId18"/>
+                    <a:blip r:embed="rId20"/>
                     <a:stretch>
                       <a:fillRect/>
                     </a:stretch>
@@ -1259,7 +1386,7 @@
                     <pic:cNvPicPr/>
                   </pic:nvPicPr>
                   <pic:blipFill>
-                    <a:blip r:embed="rId19"/>
+                    <a:blip r:embed="rId21"/>
                     <a:stretch>
                       <a:fillRect/>
                     </a:stretch>
@@ -1293,7 +1420,6 @@
           <w:bCs/>
           <w:noProof/>
         </w:rPr>
-        <w:lastRenderedPageBreak/>
         <w:drawing>
           <wp:inline distT="0" distB="0" distL="0" distR="0" wp14:anchorId="59DDC4F9" wp14:editId="4BAF4834">
             <wp:extent cx="2524125" cy="2271713"/>
@@ -1310,7 +1436,7 @@
                     <pic:cNvPicPr/>
                   </pic:nvPicPr>
                   <pic:blipFill>
-                    <a:blip r:embed="rId20"/>
+                    <a:blip r:embed="rId22"/>
                     <a:stretch>
                       <a:fillRect/>
                     </a:stretch>
@@ -1385,7 +1511,7 @@
       </w:r>
     </w:p>
     <w:p>
-      <w:hyperlink r:id="rId21" w:history="1">
+      <w:hyperlink r:id="rId23" w:history="1">
         <w:r>
           <w:rPr>
             <w:rStyle w:val="Hyperlink"/>
@@ -1406,6 +1532,7 @@
           <w:b/>
           <w:bCs/>
         </w:rPr>
+        <w:lastRenderedPageBreak/>
         <w:t xml:space="preserve">The editing and processing </w:t>
       </w:r>
     </w:p>
@@ -1474,7 +1601,7 @@
                     <pic:cNvPicPr/>
                   </pic:nvPicPr>
                   <pic:blipFill>
-                    <a:blip r:embed="rId22"/>
+                    <a:blip r:embed="rId24"/>
                     <a:stretch>
                       <a:fillRect/>
                     </a:stretch>
@@ -1508,7 +1635,6 @@
           <w:bCs/>
           <w:noProof/>
         </w:rPr>
-        <w:lastRenderedPageBreak/>
         <w:drawing>
           <wp:inline distT="0" distB="0" distL="0" distR="0" wp14:anchorId="34D893DC" wp14:editId="73AD2953">
             <wp:extent cx="3029373" cy="2657846"/>
@@ -1525,7 +1651,7 @@
                     <pic:cNvPicPr/>
                   </pic:nvPicPr>
                   <pic:blipFill>
-                    <a:blip r:embed="rId23"/>
+                    <a:blip r:embed="rId25"/>
                     <a:stretch>
                       <a:fillRect/>
                     </a:stretch>
@@ -1638,6 +1764,7 @@
         <w:pStyle w:val="Heading1"/>
       </w:pPr>
       <w:r>
+        <w:lastRenderedPageBreak/>
         <w:t>Object</w:t>
       </w:r>
     </w:p>
@@ -1663,7 +1790,7 @@
           <w:bCs/>
         </w:rPr>
       </w:pPr>
-      <w:hyperlink r:id="rId24" w:history="1">
+      <w:hyperlink r:id="rId26" w:history="1">
         <w:r>
           <w:rPr>
             <w:rStyle w:val="Hyperlink"/>
@@ -1673,7 +1800,7 @@
       </w:hyperlink>
     </w:p>
     <w:p>
-      <w:hyperlink r:id="rId25" w:history="1">
+      <w:hyperlink r:id="rId27" w:history="1">
         <w:r>
           <w:rPr>
             <w:rStyle w:val="Hyperlink"/>

</xml_diff>

<commit_message>
UI Settings Menu + UI Sound assets
</commit_message>
<xml_diff>
--- a/GAT-Documents/DenisPickering_Report.docx
+++ b/GAT-Documents/DenisPickering_Report.docx
@@ -932,6 +932,7 @@
         <w:rPr>
           <w:b/>
           <w:bCs/>
+          <w:noProof/>
         </w:rPr>
         <w:lastRenderedPageBreak/>
         <w:drawing>
@@ -982,6 +983,7 @@
         <w:rPr>
           <w:b/>
           <w:bCs/>
+          <w:noProof/>
         </w:rPr>
         <w:drawing>
           <wp:inline distT="0" distB="0" distL="0" distR="0" wp14:anchorId="4747EC6C" wp14:editId="2D45D329">
@@ -1705,6 +1707,21 @@
       </w:r>
     </w:p>
     <w:p>
+      <w:pPr>
+        <w:rPr>
+          <w:b/>
+          <w:bCs/>
+        </w:rPr>
+      </w:pPr>
+      <w:r>
+        <w:rPr>
+          <w:b/>
+          <w:bCs/>
+        </w:rPr>
+        <w:t>Hover</w:t>
+      </w:r>
+    </w:p>
+    <w:p>
       <w:r>
         <w:rPr>
           <w:b/>
@@ -1755,16 +1772,436 @@
           <w:b/>
           <w:bCs/>
         </w:rPr>
+        <w:lastRenderedPageBreak/>
+        <w:drawing>
+          <wp:inline distT="0" distB="0" distL="0" distR="0" wp14:anchorId="1E19A4D4" wp14:editId="58D50CCA">
+            <wp:extent cx="3600953" cy="3515216"/>
+            <wp:effectExtent l="0" t="0" r="0" b="9525"/>
+            <wp:docPr id="1236292389" name="Picture 1" descr="A screenshot of a computer screen&#10;&#10;Description automatically generated"/>
+            <wp:cNvGraphicFramePr>
+              <a:graphicFrameLocks xmlns:a="http://schemas.openxmlformats.org/drawingml/2006/main" noChangeAspect="1"/>
+            </wp:cNvGraphicFramePr>
+            <a:graphic xmlns:a="http://schemas.openxmlformats.org/drawingml/2006/main">
+              <a:graphicData uri="http://schemas.openxmlformats.org/drawingml/2006/picture">
+                <pic:pic xmlns:pic="http://schemas.openxmlformats.org/drawingml/2006/picture">
+                  <pic:nvPicPr>
+                    <pic:cNvPr id="1236292389" name="Picture 1" descr="A screenshot of a computer screen&#10;&#10;Description automatically generated"/>
+                    <pic:cNvPicPr/>
+                  </pic:nvPicPr>
+                  <pic:blipFill>
+                    <a:blip r:embed="rId26"/>
+                    <a:stretch>
+                      <a:fillRect/>
+                    </a:stretch>
+                  </pic:blipFill>
+                  <pic:spPr>
+                    <a:xfrm>
+                      <a:off x="0" y="0"/>
+                      <a:ext cx="3600953" cy="3515216"/>
+                    </a:xfrm>
+                    <a:prstGeom prst="rect">
+                      <a:avLst/>
+                    </a:prstGeom>
+                  </pic:spPr>
+                </pic:pic>
+              </a:graphicData>
+            </a:graphic>
+          </wp:inline>
+        </w:drawing>
+      </w:r>
+    </w:p>
+    <w:p>
+      <w:pPr>
+        <w:rPr>
+          <w:b/>
+          <w:bCs/>
+        </w:rPr>
+      </w:pPr>
+      <w:r>
+        <w:rPr>
+          <w:b/>
+          <w:bCs/>
+        </w:rPr>
         <w:t>Notes</w:t>
       </w:r>
     </w:p>
     <w:p/>
     <w:p>
       <w:pPr>
+        <w:rPr>
+          <w:b/>
+          <w:bCs/>
+        </w:rPr>
+      </w:pPr>
+      <w:r>
+        <w:rPr>
+          <w:b/>
+          <w:bCs/>
+        </w:rPr>
+        <w:t>Select</w:t>
+      </w:r>
+    </w:p>
+    <w:p>
+      <w:r>
+        <w:rPr>
+          <w:b/>
+          <w:bCs/>
+        </w:rPr>
+        <w:t>The origin of any source files</w:t>
+      </w:r>
+    </w:p>
+    <w:p>
+      <w:pPr>
+        <w:rPr>
+          <w:b/>
+          <w:bCs/>
+        </w:rPr>
+      </w:pPr>
+      <w:r>
+        <w:rPr>
+          <w:b/>
+          <w:bCs/>
+        </w:rPr>
+        <w:t xml:space="preserve">The editing and processing </w:t>
+      </w:r>
+    </w:p>
+    <w:p>
+      <w:pPr>
+        <w:rPr>
+          <w:b/>
+          <w:bCs/>
+        </w:rPr>
+      </w:pPr>
+      <w:r>
+        <w:rPr>
+          <w:b/>
+          <w:bCs/>
+        </w:rPr>
+        <w:t>Images</w:t>
+      </w:r>
+    </w:p>
+    <w:p>
+      <w:pPr>
+        <w:rPr>
+          <w:b/>
+          <w:bCs/>
+        </w:rPr>
+      </w:pPr>
+      <w:r>
+        <w:rPr>
+          <w:b/>
+          <w:bCs/>
+        </w:rPr>
+        <w:drawing>
+          <wp:inline distT="0" distB="0" distL="0" distR="0" wp14:anchorId="7C145A5F" wp14:editId="33DBEA12">
+            <wp:extent cx="3600953" cy="3515216"/>
+            <wp:effectExtent l="0" t="0" r="0" b="9525"/>
+            <wp:docPr id="529225712" name="Picture 1" descr="A screenshot of a computer screen&#10;&#10;Description automatically generated"/>
+            <wp:cNvGraphicFramePr>
+              <a:graphicFrameLocks xmlns:a="http://schemas.openxmlformats.org/drawingml/2006/main" noChangeAspect="1"/>
+            </wp:cNvGraphicFramePr>
+            <a:graphic xmlns:a="http://schemas.openxmlformats.org/drawingml/2006/main">
+              <a:graphicData uri="http://schemas.openxmlformats.org/drawingml/2006/picture">
+                <pic:pic xmlns:pic="http://schemas.openxmlformats.org/drawingml/2006/picture">
+                  <pic:nvPicPr>
+                    <pic:cNvPr id="1236292389" name="Picture 1" descr="A screenshot of a computer screen&#10;&#10;Description automatically generated"/>
+                    <pic:cNvPicPr/>
+                  </pic:nvPicPr>
+                  <pic:blipFill>
+                    <a:blip r:embed="rId26"/>
+                    <a:stretch>
+                      <a:fillRect/>
+                    </a:stretch>
+                  </pic:blipFill>
+                  <pic:spPr>
+                    <a:xfrm>
+                      <a:off x="0" y="0"/>
+                      <a:ext cx="3600953" cy="3515216"/>
+                    </a:xfrm>
+                    <a:prstGeom prst="rect">
+                      <a:avLst/>
+                    </a:prstGeom>
+                  </pic:spPr>
+                </pic:pic>
+              </a:graphicData>
+            </a:graphic>
+          </wp:inline>
+        </w:drawing>
+      </w:r>
+    </w:p>
+    <w:p>
+      <w:pPr>
+        <w:rPr>
+          <w:b/>
+          <w:bCs/>
+        </w:rPr>
+      </w:pPr>
+      <w:r>
+        <w:rPr>
+          <w:b/>
+          <w:bCs/>
+        </w:rPr>
+        <w:t>Notes</w:t>
+      </w:r>
+    </w:p>
+    <w:p>
+      <w:pPr>
+        <w:rPr>
+          <w:b/>
+          <w:bCs/>
+        </w:rPr>
+      </w:pPr>
+      <w:r>
+        <w:rPr>
+          <w:b/>
+          <w:bCs/>
+        </w:rPr>
+        <w:t>Release</w:t>
+      </w:r>
+    </w:p>
+    <w:p>
+      <w:r>
+        <w:rPr>
+          <w:b/>
+          <w:bCs/>
+        </w:rPr>
+        <w:t>The origin of any source files</w:t>
+      </w:r>
+    </w:p>
+    <w:p>
+      <w:pPr>
+        <w:rPr>
+          <w:b/>
+          <w:bCs/>
+        </w:rPr>
+      </w:pPr>
+      <w:r>
+        <w:rPr>
+          <w:b/>
+          <w:bCs/>
+        </w:rPr>
+        <w:lastRenderedPageBreak/>
+        <w:t xml:space="preserve">The editing and processing </w:t>
+      </w:r>
+    </w:p>
+    <w:p>
+      <w:pPr>
+        <w:rPr>
+          <w:b/>
+          <w:bCs/>
+        </w:rPr>
+      </w:pPr>
+      <w:r>
+        <w:rPr>
+          <w:b/>
+          <w:bCs/>
+        </w:rPr>
+        <w:t>Images</w:t>
+      </w:r>
+    </w:p>
+    <w:p>
+      <w:pPr>
+        <w:rPr>
+          <w:b/>
+          <w:bCs/>
+        </w:rPr>
+      </w:pPr>
+      <w:r>
+        <w:rPr>
+          <w:b/>
+          <w:bCs/>
+        </w:rPr>
+        <w:drawing>
+          <wp:inline distT="0" distB="0" distL="0" distR="0" wp14:anchorId="04356BA4" wp14:editId="106F2D40">
+            <wp:extent cx="3600953" cy="3515216"/>
+            <wp:effectExtent l="0" t="0" r="0" b="9525"/>
+            <wp:docPr id="514190814" name="Picture 1" descr="A screenshot of a computer screen&#10;&#10;Description automatically generated"/>
+            <wp:cNvGraphicFramePr>
+              <a:graphicFrameLocks xmlns:a="http://schemas.openxmlformats.org/drawingml/2006/main" noChangeAspect="1"/>
+            </wp:cNvGraphicFramePr>
+            <a:graphic xmlns:a="http://schemas.openxmlformats.org/drawingml/2006/main">
+              <a:graphicData uri="http://schemas.openxmlformats.org/drawingml/2006/picture">
+                <pic:pic xmlns:pic="http://schemas.openxmlformats.org/drawingml/2006/picture">
+                  <pic:nvPicPr>
+                    <pic:cNvPr id="1236292389" name="Picture 1" descr="A screenshot of a computer screen&#10;&#10;Description automatically generated"/>
+                    <pic:cNvPicPr/>
+                  </pic:nvPicPr>
+                  <pic:blipFill>
+                    <a:blip r:embed="rId26"/>
+                    <a:stretch>
+                      <a:fillRect/>
+                    </a:stretch>
+                  </pic:blipFill>
+                  <pic:spPr>
+                    <a:xfrm>
+                      <a:off x="0" y="0"/>
+                      <a:ext cx="3600953" cy="3515216"/>
+                    </a:xfrm>
+                    <a:prstGeom prst="rect">
+                      <a:avLst/>
+                    </a:prstGeom>
+                  </pic:spPr>
+                </pic:pic>
+              </a:graphicData>
+            </a:graphic>
+          </wp:inline>
+        </w:drawing>
+      </w:r>
+    </w:p>
+    <w:p>
+      <w:pPr>
+        <w:rPr>
+          <w:b/>
+          <w:bCs/>
+        </w:rPr>
+      </w:pPr>
+      <w:r>
+        <w:rPr>
+          <w:b/>
+          <w:bCs/>
+        </w:rPr>
+        <w:t>Notes</w:t>
+      </w:r>
+    </w:p>
+    <w:p>
+      <w:pPr>
+        <w:rPr>
+          <w:b/>
+          <w:bCs/>
+        </w:rPr>
+      </w:pPr>
+      <w:r>
+        <w:rPr>
+          <w:b/>
+          <w:bCs/>
+        </w:rPr>
+        <w:t>Slider</w:t>
+      </w:r>
+    </w:p>
+    <w:p>
+      <w:r>
+        <w:rPr>
+          <w:b/>
+          <w:bCs/>
+        </w:rPr>
+        <w:t>The origin of any source files</w:t>
+      </w:r>
+    </w:p>
+    <w:p>
+      <w:pPr>
+        <w:rPr>
+          <w:b/>
+          <w:bCs/>
+        </w:rPr>
+      </w:pPr>
+      <w:r>
+        <w:rPr>
+          <w:b/>
+          <w:bCs/>
+        </w:rPr>
+        <w:t xml:space="preserve">The editing and processing </w:t>
+      </w:r>
+    </w:p>
+    <w:p>
+      <w:pPr>
+        <w:rPr>
+          <w:b/>
+          <w:bCs/>
+        </w:rPr>
+      </w:pPr>
+      <w:r>
+        <w:rPr>
+          <w:b/>
+          <w:bCs/>
+        </w:rPr>
+        <w:t>Reverb and trim</w:t>
+      </w:r>
+    </w:p>
+    <w:p>
+      <w:pPr>
+        <w:rPr>
+          <w:b/>
+          <w:bCs/>
+        </w:rPr>
+      </w:pPr>
+      <w:r>
+        <w:rPr>
+          <w:b/>
+          <w:bCs/>
+        </w:rPr>
+        <w:t>Images</w:t>
+      </w:r>
+    </w:p>
+    <w:p>
+      <w:pPr>
+        <w:rPr>
+          <w:b/>
+          <w:bCs/>
+        </w:rPr>
+      </w:pPr>
+      <w:r>
+        <w:rPr>
+          <w:b/>
+          <w:bCs/>
+        </w:rPr>
+        <w:drawing>
+          <wp:inline distT="0" distB="0" distL="0" distR="0" wp14:anchorId="560AB2DF" wp14:editId="737D0B8C">
+            <wp:extent cx="3600953" cy="3515216"/>
+            <wp:effectExtent l="0" t="0" r="0" b="9525"/>
+            <wp:docPr id="1225344614" name="Picture 1" descr="A screenshot of a computer screen&#10;&#10;Description automatically generated"/>
+            <wp:cNvGraphicFramePr>
+              <a:graphicFrameLocks xmlns:a="http://schemas.openxmlformats.org/drawingml/2006/main" noChangeAspect="1"/>
+            </wp:cNvGraphicFramePr>
+            <a:graphic xmlns:a="http://schemas.openxmlformats.org/drawingml/2006/main">
+              <a:graphicData uri="http://schemas.openxmlformats.org/drawingml/2006/picture">
+                <pic:pic xmlns:pic="http://schemas.openxmlformats.org/drawingml/2006/picture">
+                  <pic:nvPicPr>
+                    <pic:cNvPr id="1236292389" name="Picture 1" descr="A screenshot of a computer screen&#10;&#10;Description automatically generated"/>
+                    <pic:cNvPicPr/>
+                  </pic:nvPicPr>
+                  <pic:blipFill>
+                    <a:blip r:embed="rId26"/>
+                    <a:stretch>
+                      <a:fillRect/>
+                    </a:stretch>
+                  </pic:blipFill>
+                  <pic:spPr>
+                    <a:xfrm>
+                      <a:off x="0" y="0"/>
+                      <a:ext cx="3600953" cy="3515216"/>
+                    </a:xfrm>
+                    <a:prstGeom prst="rect">
+                      <a:avLst/>
+                    </a:prstGeom>
+                  </pic:spPr>
+                </pic:pic>
+              </a:graphicData>
+            </a:graphic>
+          </wp:inline>
+        </w:drawing>
+      </w:r>
+    </w:p>
+    <w:p>
+      <w:pPr>
+        <w:rPr>
+          <w:b/>
+          <w:bCs/>
+        </w:rPr>
+      </w:pPr>
+      <w:r>
+        <w:rPr>
+          <w:b/>
+          <w:bCs/>
+        </w:rPr>
+        <w:t>Notes</w:t>
+      </w:r>
+    </w:p>
+    <w:p/>
+    <w:p>
+      <w:pPr>
         <w:pStyle w:val="Heading1"/>
       </w:pPr>
       <w:r>
-        <w:lastRenderedPageBreak/>
         <w:t>Object</w:t>
       </w:r>
     </w:p>
@@ -1790,7 +2227,7 @@
           <w:bCs/>
         </w:rPr>
       </w:pPr>
-      <w:hyperlink r:id="rId26" w:history="1">
+      <w:hyperlink r:id="rId27" w:history="1">
         <w:r>
           <w:rPr>
             <w:rStyle w:val="Hyperlink"/>
@@ -1800,7 +2237,7 @@
       </w:hyperlink>
     </w:p>
     <w:p>
-      <w:hyperlink r:id="rId27" w:history="1">
+      <w:hyperlink r:id="rId28" w:history="1">
         <w:r>
           <w:rPr>
             <w:rStyle w:val="Hyperlink"/>
@@ -2265,7 +2702,7 @@
   <w:style w:type="paragraph" w:default="1" w:styleId="Normal">
     <w:name w:val="Normal"/>
     <w:qFormat/>
-    <w:rsid w:val="008C431B"/>
+    <w:rsid w:val="00633078"/>
   </w:style>
   <w:style w:type="paragraph" w:styleId="Heading1">
     <w:name w:val="heading 1"/>

</xml_diff>

<commit_message>
Footsteps balanced + Level Design
</commit_message>
<xml_diff>
--- a/GAT-Documents/DenisPickering_Report.docx
+++ b/GAT-Documents/DenisPickering_Report.docx
@@ -733,7 +733,23 @@
           <w:b/>
           <w:bCs/>
         </w:rPr>
-        <w:t xml:space="preserve">Reverse and join together </w:t>
+        <w:t xml:space="preserve">Reverse and join </w:t>
+      </w:r>
+      <w:proofErr w:type="gramStart"/>
+      <w:r>
+        <w:rPr>
+          <w:b/>
+          <w:bCs/>
+        </w:rPr>
+        <w:t>together</w:t>
+      </w:r>
+      <w:proofErr w:type="gramEnd"/>
+      <w:r>
+        <w:rPr>
+          <w:b/>
+          <w:bCs/>
+        </w:rPr>
+        <w:t xml:space="preserve"> </w:t>
       </w:r>
     </w:p>
     <w:p>
@@ -1108,6 +1124,77 @@
       </w:r>
     </w:p>
     <w:p>
+      <w:r>
+        <w:t>Plant</w:t>
+      </w:r>
+    </w:p>
+    <w:p>
+      <w:pPr>
+        <w:rPr>
+          <w:b/>
+          <w:bCs/>
+        </w:rPr>
+      </w:pPr>
+      <w:r>
+        <w:rPr>
+          <w:b/>
+          <w:bCs/>
+        </w:rPr>
+        <w:lastRenderedPageBreak/>
+        <w:drawing>
+          <wp:inline distT="0" distB="0" distL="0" distR="0" wp14:anchorId="41CF74E1" wp14:editId="4EC3C5D6">
+            <wp:extent cx="4887007" cy="3572374"/>
+            <wp:effectExtent l="0" t="0" r="0" b="9525"/>
+            <wp:docPr id="44103783" name="Picture 1" descr="A screenshot of a computer&#10;&#10;Description automatically generated"/>
+            <wp:cNvGraphicFramePr>
+              <a:graphicFrameLocks xmlns:a="http://schemas.openxmlformats.org/drawingml/2006/main" noChangeAspect="1"/>
+            </wp:cNvGraphicFramePr>
+            <a:graphic xmlns:a="http://schemas.openxmlformats.org/drawingml/2006/main">
+              <a:graphicData uri="http://schemas.openxmlformats.org/drawingml/2006/picture">
+                <pic:pic xmlns:pic="http://schemas.openxmlformats.org/drawingml/2006/picture">
+                  <pic:nvPicPr>
+                    <pic:cNvPr id="44103783" name="Picture 1" descr="A screenshot of a computer&#10;&#10;Description automatically generated"/>
+                    <pic:cNvPicPr/>
+                  </pic:nvPicPr>
+                  <pic:blipFill>
+                    <a:blip r:embed="rId20"/>
+                    <a:stretch>
+                      <a:fillRect/>
+                    </a:stretch>
+                  </pic:blipFill>
+                  <pic:spPr>
+                    <a:xfrm>
+                      <a:off x="0" y="0"/>
+                      <a:ext cx="4887007" cy="3572374"/>
+                    </a:xfrm>
+                    <a:prstGeom prst="rect">
+                      <a:avLst/>
+                    </a:prstGeom>
+                  </pic:spPr>
+                </pic:pic>
+              </a:graphicData>
+            </a:graphic>
+          </wp:inline>
+        </w:drawing>
+      </w:r>
+    </w:p>
+    <w:p>
+      <w:pPr>
+        <w:rPr>
+          <w:b/>
+          <w:bCs/>
+        </w:rPr>
+      </w:pPr>
+    </w:p>
+    <w:p>
+      <w:pPr>
+        <w:rPr>
+          <w:b/>
+          <w:bCs/>
+        </w:rPr>
+      </w:pPr>
+    </w:p>
+    <w:p>
       <w:pPr>
         <w:rPr>
           <w:b/>
@@ -1174,156 +1261,156 @@
     </w:p>
     <w:p>
       <w:r>
+        <w:t>Bass increaser by 10db to give impression of heavy spaceman footstep</w:t>
+      </w:r>
+      <w:r>
+        <w:t xml:space="preserve"> and density off the metal.</w:t>
+      </w:r>
+    </w:p>
+    <w:p>
+      <w:pPr>
+        <w:rPr>
+          <w:b/>
+          <w:bCs/>
+        </w:rPr>
+      </w:pPr>
+      <w:r>
+        <w:rPr>
+          <w:b/>
+          <w:bCs/>
+        </w:rPr>
+        <w:t>Images</w:t>
+      </w:r>
+    </w:p>
+    <w:p>
+      <w:pPr>
+        <w:rPr>
+          <w:b/>
+          <w:bCs/>
+        </w:rPr>
+      </w:pPr>
+      <w:r>
+        <w:rPr>
+          <w:b/>
+          <w:bCs/>
+        </w:rPr>
+        <w:t>Notes</w:t>
+      </w:r>
+    </w:p>
+    <w:p>
+      <w:pPr>
+        <w:rPr>
+          <w:b/>
+          <w:bCs/>
+        </w:rPr>
+      </w:pPr>
+    </w:p>
+    <w:p>
+      <w:pPr>
+        <w:rPr>
+          <w:b/>
+          <w:bCs/>
+        </w:rPr>
+      </w:pPr>
+      <w:r>
+        <w:rPr>
+          <w:b/>
+          <w:bCs/>
+        </w:rPr>
+        <w:t>Metal</w:t>
+      </w:r>
+      <w:r>
+        <w:rPr>
+          <w:b/>
+          <w:bCs/>
+        </w:rPr>
+        <w:t xml:space="preserve"> Light</w:t>
+      </w:r>
+    </w:p>
+    <w:p>
+      <w:pPr>
+        <w:rPr>
+          <w:b/>
+          <w:bCs/>
+        </w:rPr>
+      </w:pPr>
+      <w:r>
+        <w:rPr>
+          <w:b/>
+          <w:bCs/>
+        </w:rPr>
+        <w:t>The origin of any source files</w:t>
+      </w:r>
+    </w:p>
+    <w:p>
+      <w:pPr>
+        <w:rPr>
+          <w:b/>
+          <w:bCs/>
+        </w:rPr>
+      </w:pPr>
+      <w:r>
+        <w:rPr>
+          <w:b/>
+          <w:bCs/>
+        </w:rPr>
+        <w:t>Metal Heavy Footstep</w:t>
+      </w:r>
+    </w:p>
+    <w:p>
+      <w:pPr>
+        <w:rPr>
+          <w:b/>
+          <w:bCs/>
+        </w:rPr>
+      </w:pPr>
+      <w:r>
+        <w:rPr>
+          <w:b/>
+          <w:bCs/>
+        </w:rPr>
+        <w:t xml:space="preserve">The editing and processing </w:t>
+      </w:r>
+    </w:p>
+    <w:p>
+      <w:r>
+        <w:t>Bass Reduced by 10db to give impression light density off the metal.</w:t>
+      </w:r>
+    </w:p>
+    <w:p>
+      <w:r>
+        <w:t>Pitch Frequency increased by 5% to emphasize clang sound of light metal. Like banging a tin.</w:t>
+      </w:r>
+    </w:p>
+    <w:p>
+      <w:pPr>
+        <w:rPr>
+          <w:b/>
+          <w:bCs/>
+        </w:rPr>
+      </w:pPr>
+      <w:r>
+        <w:rPr>
+          <w:b/>
+          <w:bCs/>
+        </w:rPr>
+        <w:t>Images</w:t>
+      </w:r>
+    </w:p>
+    <w:p>
+      <w:pPr>
+        <w:rPr>
+          <w:b/>
+          <w:bCs/>
+        </w:rPr>
+      </w:pPr>
+      <w:r>
+        <w:rPr>
+          <w:b/>
+          <w:bCs/>
+          <w:noProof/>
+        </w:rPr>
         <w:lastRenderedPageBreak/>
-        <w:t>Bass increaser by 10db to give impression of heavy spaceman footstep</w:t>
-      </w:r>
-      <w:r>
-        <w:t xml:space="preserve"> and density off the metal.</w:t>
-      </w:r>
-    </w:p>
-    <w:p>
-      <w:pPr>
-        <w:rPr>
-          <w:b/>
-          <w:bCs/>
-        </w:rPr>
-      </w:pPr>
-      <w:r>
-        <w:rPr>
-          <w:b/>
-          <w:bCs/>
-        </w:rPr>
-        <w:t>Images</w:t>
-      </w:r>
-    </w:p>
-    <w:p>
-      <w:pPr>
-        <w:rPr>
-          <w:b/>
-          <w:bCs/>
-        </w:rPr>
-      </w:pPr>
-      <w:r>
-        <w:rPr>
-          <w:b/>
-          <w:bCs/>
-        </w:rPr>
-        <w:t>Notes</w:t>
-      </w:r>
-    </w:p>
-    <w:p>
-      <w:pPr>
-        <w:rPr>
-          <w:b/>
-          <w:bCs/>
-        </w:rPr>
-      </w:pPr>
-    </w:p>
-    <w:p>
-      <w:pPr>
-        <w:rPr>
-          <w:b/>
-          <w:bCs/>
-        </w:rPr>
-      </w:pPr>
-      <w:r>
-        <w:rPr>
-          <w:b/>
-          <w:bCs/>
-        </w:rPr>
-        <w:t>Metal</w:t>
-      </w:r>
-      <w:r>
-        <w:rPr>
-          <w:b/>
-          <w:bCs/>
-        </w:rPr>
-        <w:t xml:space="preserve"> Light</w:t>
-      </w:r>
-    </w:p>
-    <w:p>
-      <w:pPr>
-        <w:rPr>
-          <w:b/>
-          <w:bCs/>
-        </w:rPr>
-      </w:pPr>
-      <w:r>
-        <w:rPr>
-          <w:b/>
-          <w:bCs/>
-        </w:rPr>
-        <w:t>The origin of any source files</w:t>
-      </w:r>
-    </w:p>
-    <w:p>
-      <w:pPr>
-        <w:rPr>
-          <w:b/>
-          <w:bCs/>
-        </w:rPr>
-      </w:pPr>
-      <w:r>
-        <w:rPr>
-          <w:b/>
-          <w:bCs/>
-        </w:rPr>
-        <w:t>Metal Heavy Footstep</w:t>
-      </w:r>
-    </w:p>
-    <w:p>
-      <w:pPr>
-        <w:rPr>
-          <w:b/>
-          <w:bCs/>
-        </w:rPr>
-      </w:pPr>
-      <w:r>
-        <w:rPr>
-          <w:b/>
-          <w:bCs/>
-        </w:rPr>
-        <w:t xml:space="preserve">The editing and processing </w:t>
-      </w:r>
-    </w:p>
-    <w:p>
-      <w:r>
-        <w:t>Bass Reduced by 10db to give impression light density off the metal.</w:t>
-      </w:r>
-    </w:p>
-    <w:p>
-      <w:r>
-        <w:t>Pitch Frequency increased by 5% to emphasize clang sound of light metal. Like banging a tin.</w:t>
-      </w:r>
-    </w:p>
-    <w:p>
-      <w:pPr>
-        <w:rPr>
-          <w:b/>
-          <w:bCs/>
-        </w:rPr>
-      </w:pPr>
-      <w:r>
-        <w:rPr>
-          <w:b/>
-          <w:bCs/>
-        </w:rPr>
-        <w:t>Images</w:t>
-      </w:r>
-    </w:p>
-    <w:p>
-      <w:pPr>
-        <w:rPr>
-          <w:b/>
-          <w:bCs/>
-        </w:rPr>
-      </w:pPr>
-      <w:r>
-        <w:rPr>
-          <w:b/>
-          <w:bCs/>
-          <w:noProof/>
-        </w:rPr>
         <w:drawing>
           <wp:inline distT="0" distB="0" distL="0" distR="0" wp14:anchorId="06473923" wp14:editId="3DF7F2D3">
             <wp:extent cx="2558555" cy="2553334"/>
@@ -1340,7 +1427,7 @@
                     <pic:cNvPicPr/>
                   </pic:nvPicPr>
                   <pic:blipFill>
-                    <a:blip r:embed="rId20"/>
+                    <a:blip r:embed="rId21"/>
                     <a:stretch>
                       <a:fillRect/>
                     </a:stretch>
@@ -1388,7 +1475,7 @@
                     <pic:cNvPicPr/>
                   </pic:nvPicPr>
                   <pic:blipFill>
-                    <a:blip r:embed="rId21"/>
+                    <a:blip r:embed="rId22"/>
                     <a:stretch>
                       <a:fillRect/>
                     </a:stretch>
@@ -1438,7 +1525,7 @@
                     <pic:cNvPicPr/>
                   </pic:nvPicPr>
                   <pic:blipFill>
-                    <a:blip r:embed="rId22"/>
+                    <a:blip r:embed="rId23"/>
                     <a:stretch>
                       <a:fillRect/>
                     </a:stretch>
@@ -1513,13 +1600,29 @@
       </w:r>
     </w:p>
     <w:p>
-      <w:hyperlink r:id="rId23" w:history="1">
+      <w:hyperlink r:id="rId24" w:history="1">
+        <w:proofErr w:type="spellStart"/>
         <w:r>
           <w:rPr>
             <w:rStyle w:val="Hyperlink"/>
           </w:rPr>
-          <w:t>Freesound - 01 Footsteps Sand.mp3 by Coral_Island_Studios</w:t>
+          <w:t>Freesound</w:t>
         </w:r>
+        <w:proofErr w:type="spellEnd"/>
+        <w:r>
+          <w:rPr>
+            <w:rStyle w:val="Hyperlink"/>
+          </w:rPr>
+          <w:t xml:space="preserve"> - 01 Footsteps Sand.mp3 by </w:t>
+        </w:r>
+        <w:proofErr w:type="spellStart"/>
+        <w:r>
+          <w:rPr>
+            <w:rStyle w:val="Hyperlink"/>
+          </w:rPr>
+          <w:t>Coral_Island_Studios</w:t>
+        </w:r>
+        <w:proofErr w:type="spellEnd"/>
       </w:hyperlink>
     </w:p>
     <w:p>
@@ -1534,53 +1637,189 @@
           <w:b/>
           <w:bCs/>
         </w:rPr>
+        <w:t xml:space="preserve">The editing and processing </w:t>
+      </w:r>
+    </w:p>
+    <w:p>
+      <w:r>
+        <w:t>Pitch Effect</w:t>
+      </w:r>
+      <w:r>
+        <w:t xml:space="preserve">, slowed by 15% to elongate the footstep. </w:t>
+      </w:r>
+    </w:p>
+    <w:p>
+      <w:pPr>
+        <w:rPr>
+          <w:b/>
+          <w:bCs/>
+        </w:rPr>
+      </w:pPr>
+    </w:p>
+    <w:p>
+      <w:r>
+        <w:t xml:space="preserve">Bass increase by 5db to give weight to </w:t>
+      </w:r>
+      <w:proofErr w:type="gramStart"/>
+      <w:r>
+        <w:t>footstep</w:t>
+      </w:r>
+      <w:proofErr w:type="gramEnd"/>
+    </w:p>
+    <w:p>
+      <w:pPr>
+        <w:rPr>
+          <w:b/>
+          <w:bCs/>
+        </w:rPr>
+      </w:pPr>
+      <w:r>
+        <w:rPr>
+          <w:b/>
+          <w:bCs/>
+        </w:rPr>
+        <w:t>Images</w:t>
+      </w:r>
+    </w:p>
+    <w:p>
+      <w:pPr>
+        <w:rPr>
+          <w:b/>
+          <w:bCs/>
+        </w:rPr>
+      </w:pPr>
+      <w:r>
+        <w:rPr>
+          <w:b/>
+          <w:bCs/>
+        </w:rPr>
+        <w:drawing>
+          <wp:inline distT="0" distB="0" distL="0" distR="0" wp14:anchorId="429F8BC8" wp14:editId="1E88A0B9">
+            <wp:extent cx="6645910" cy="1368425"/>
+            <wp:effectExtent l="0" t="0" r="2540" b="3175"/>
+            <wp:docPr id="857120913" name="Picture 1" descr="A screenshot of a computer&#10;&#10;Description automatically generated"/>
+            <wp:cNvGraphicFramePr>
+              <a:graphicFrameLocks xmlns:a="http://schemas.openxmlformats.org/drawingml/2006/main" noChangeAspect="1"/>
+            </wp:cNvGraphicFramePr>
+            <a:graphic xmlns:a="http://schemas.openxmlformats.org/drawingml/2006/main">
+              <a:graphicData uri="http://schemas.openxmlformats.org/drawingml/2006/picture">
+                <pic:pic xmlns:pic="http://schemas.openxmlformats.org/drawingml/2006/picture">
+                  <pic:nvPicPr>
+                    <pic:cNvPr id="857120913" name="Picture 1" descr="A screenshot of a computer&#10;&#10;Description automatically generated"/>
+                    <pic:cNvPicPr/>
+                  </pic:nvPicPr>
+                  <pic:blipFill>
+                    <a:blip r:embed="rId25"/>
+                    <a:stretch>
+                      <a:fillRect/>
+                    </a:stretch>
+                  </pic:blipFill>
+                  <pic:spPr>
+                    <a:xfrm>
+                      <a:off x="0" y="0"/>
+                      <a:ext cx="6645910" cy="1368425"/>
+                    </a:xfrm>
+                    <a:prstGeom prst="rect">
+                      <a:avLst/>
+                    </a:prstGeom>
+                  </pic:spPr>
+                </pic:pic>
+              </a:graphicData>
+            </a:graphic>
+          </wp:inline>
+        </w:drawing>
+      </w:r>
+    </w:p>
+    <w:p>
+      <w:pPr>
+        <w:rPr>
+          <w:b/>
+          <w:bCs/>
+        </w:rPr>
+      </w:pPr>
+      <w:r>
+        <w:rPr>
+          <w:b/>
+          <w:bCs/>
+        </w:rPr>
         <w:lastRenderedPageBreak/>
-        <w:t xml:space="preserve">The editing and processing </w:t>
-      </w:r>
-    </w:p>
-    <w:p>
-      <w:r>
-        <w:t>Pitch Effect</w:t>
-      </w:r>
-      <w:r>
-        <w:t xml:space="preserve">, slowed by 15% to elongate the footstep. </w:t>
-      </w:r>
-    </w:p>
-    <w:p>
-      <w:pPr>
-        <w:rPr>
-          <w:b/>
-          <w:bCs/>
-        </w:rPr>
-      </w:pPr>
-    </w:p>
-    <w:p>
-      <w:r>
-        <w:t>Bass increase by 5db to give weight to footstep</w:t>
-      </w:r>
-    </w:p>
-    <w:p>
-      <w:pPr>
-        <w:rPr>
-          <w:b/>
-          <w:bCs/>
-        </w:rPr>
-      </w:pPr>
-      <w:r>
-        <w:rPr>
-          <w:b/>
-          <w:bCs/>
-        </w:rPr>
-        <w:t>Images</w:t>
-      </w:r>
-    </w:p>
-    <w:p>
-      <w:pPr>
-        <w:rPr>
-          <w:b/>
-          <w:bCs/>
-        </w:rPr>
-      </w:pPr>
+        <w:drawing>
+          <wp:inline distT="0" distB="0" distL="0" distR="0" wp14:anchorId="3F1BCE77" wp14:editId="41F6BAC7">
+            <wp:extent cx="6645910" cy="1374140"/>
+            <wp:effectExtent l="0" t="0" r="2540" b="0"/>
+            <wp:docPr id="1377466888" name="Picture 1" descr="A screenshot of a computer&#10;&#10;Description automatically generated"/>
+            <wp:cNvGraphicFramePr>
+              <a:graphicFrameLocks xmlns:a="http://schemas.openxmlformats.org/drawingml/2006/main" noChangeAspect="1"/>
+            </wp:cNvGraphicFramePr>
+            <a:graphic xmlns:a="http://schemas.openxmlformats.org/drawingml/2006/main">
+              <a:graphicData uri="http://schemas.openxmlformats.org/drawingml/2006/picture">
+                <pic:pic xmlns:pic="http://schemas.openxmlformats.org/drawingml/2006/picture">
+                  <pic:nvPicPr>
+                    <pic:cNvPr id="1377466888" name="Picture 1" descr="A screenshot of a computer&#10;&#10;Description automatically generated"/>
+                    <pic:cNvPicPr/>
+                  </pic:nvPicPr>
+                  <pic:blipFill>
+                    <a:blip r:embed="rId26"/>
+                    <a:stretch>
+                      <a:fillRect/>
+                    </a:stretch>
+                  </pic:blipFill>
+                  <pic:spPr>
+                    <a:xfrm>
+                      <a:off x="0" y="0"/>
+                      <a:ext cx="6645910" cy="1374140"/>
+                    </a:xfrm>
+                    <a:prstGeom prst="rect">
+                      <a:avLst/>
+                    </a:prstGeom>
+                  </pic:spPr>
+                </pic:pic>
+              </a:graphicData>
+            </a:graphic>
+          </wp:inline>
+        </w:drawing>
+      </w:r>
+      <w:r>
+        <w:rPr>
+          <w:b/>
+          <w:bCs/>
+        </w:rPr>
+        <w:drawing>
+          <wp:inline distT="0" distB="0" distL="0" distR="0" wp14:anchorId="7A832859" wp14:editId="50C7642D">
+            <wp:extent cx="6645910" cy="1804670"/>
+            <wp:effectExtent l="0" t="0" r="2540" b="5080"/>
+            <wp:docPr id="2133696981" name="Picture 1" descr="A screenshot of a computer&#10;&#10;Description automatically generated"/>
+            <wp:cNvGraphicFramePr>
+              <a:graphicFrameLocks xmlns:a="http://schemas.openxmlformats.org/drawingml/2006/main" noChangeAspect="1"/>
+            </wp:cNvGraphicFramePr>
+            <a:graphic xmlns:a="http://schemas.openxmlformats.org/drawingml/2006/main">
+              <a:graphicData uri="http://schemas.openxmlformats.org/drawingml/2006/picture">
+                <pic:pic xmlns:pic="http://schemas.openxmlformats.org/drawingml/2006/picture">
+                  <pic:nvPicPr>
+                    <pic:cNvPr id="2133696981" name="Picture 1" descr="A screenshot of a computer&#10;&#10;Description automatically generated"/>
+                    <pic:cNvPicPr/>
+                  </pic:nvPicPr>
+                  <pic:blipFill>
+                    <a:blip r:embed="rId27"/>
+                    <a:stretch>
+                      <a:fillRect/>
+                    </a:stretch>
+                  </pic:blipFill>
+                  <pic:spPr>
+                    <a:xfrm>
+                      <a:off x="0" y="0"/>
+                      <a:ext cx="6645910" cy="1804670"/>
+                    </a:xfrm>
+                    <a:prstGeom prst="rect">
+                      <a:avLst/>
+                    </a:prstGeom>
+                  </pic:spPr>
+                </pic:pic>
+              </a:graphicData>
+            </a:graphic>
+          </wp:inline>
+        </w:drawing>
+      </w:r>
       <w:r>
         <w:rPr>
           <w:b/>
@@ -1603,7 +1842,7 @@
                     <pic:cNvPicPr/>
                   </pic:nvPicPr>
                   <pic:blipFill>
-                    <a:blip r:embed="rId24"/>
+                    <a:blip r:embed="rId28"/>
                     <a:stretch>
                       <a:fillRect/>
                     </a:stretch>
@@ -1653,7 +1892,7 @@
                     <pic:cNvPicPr/>
                   </pic:nvPicPr>
                   <pic:blipFill>
-                    <a:blip r:embed="rId25"/>
+                    <a:blip r:embed="rId29"/>
                     <a:stretch>
                       <a:fillRect/>
                     </a:stretch>
@@ -1703,6 +1942,7 @@
         <w:pStyle w:val="Heading1"/>
       </w:pPr>
       <w:r>
+        <w:lastRenderedPageBreak/>
         <w:t>Menu Buttons</w:t>
       </w:r>
     </w:p>
@@ -1771,8 +2011,8 @@
         <w:rPr>
           <w:b/>
           <w:bCs/>
-        </w:rPr>
-        <w:lastRenderedPageBreak/>
+          <w:noProof/>
+        </w:rPr>
         <w:drawing>
           <wp:inline distT="0" distB="0" distL="0" distR="0" wp14:anchorId="1E19A4D4" wp14:editId="58D50CCA">
             <wp:extent cx="3600953" cy="3515216"/>
@@ -1789,7 +2029,7 @@
                     <pic:cNvPicPr/>
                   </pic:nvPicPr>
                   <pic:blipFill>
-                    <a:blip r:embed="rId26"/>
+                    <a:blip r:embed="rId30"/>
                     <a:stretch>
                       <a:fillRect/>
                     </a:stretch>
@@ -1891,7 +2131,9 @@
         <w:rPr>
           <w:b/>
           <w:bCs/>
-        </w:rPr>
+          <w:noProof/>
+        </w:rPr>
+        <w:lastRenderedPageBreak/>
         <w:drawing>
           <wp:inline distT="0" distB="0" distL="0" distR="0" wp14:anchorId="7C145A5F" wp14:editId="33DBEA12">
             <wp:extent cx="3600953" cy="3515216"/>
@@ -1908,7 +2150,7 @@
                     <pic:cNvPicPr/>
                   </pic:nvPicPr>
                   <pic:blipFill>
-                    <a:blip r:embed="rId26"/>
+                    <a:blip r:embed="rId30"/>
                     <a:stretch>
                       <a:fillRect/>
                     </a:stretch>
@@ -1980,7 +2222,6 @@
           <w:b/>
           <w:bCs/>
         </w:rPr>
-        <w:lastRenderedPageBreak/>
         <w:t xml:space="preserve">The editing and processing </w:t>
       </w:r>
     </w:p>
@@ -2010,6 +2251,7 @@
         <w:rPr>
           <w:b/>
           <w:bCs/>
+          <w:noProof/>
         </w:rPr>
         <w:drawing>
           <wp:inline distT="0" distB="0" distL="0" distR="0" wp14:anchorId="04356BA4" wp14:editId="106F2D40">
@@ -2027,7 +2269,7 @@
                     <pic:cNvPicPr/>
                   </pic:nvPicPr>
                   <pic:blipFill>
-                    <a:blip r:embed="rId26"/>
+                    <a:blip r:embed="rId30"/>
                     <a:stretch>
                       <a:fillRect/>
                     </a:stretch>
@@ -2114,6 +2356,7 @@
           <w:b/>
           <w:bCs/>
         </w:rPr>
+        <w:lastRenderedPageBreak/>
         <w:t>Reverb and trim</w:t>
       </w:r>
     </w:p>
@@ -2143,6 +2386,7 @@
         <w:rPr>
           <w:b/>
           <w:bCs/>
+          <w:noProof/>
         </w:rPr>
         <w:drawing>
           <wp:inline distT="0" distB="0" distL="0" distR="0" wp14:anchorId="560AB2DF" wp14:editId="737D0B8C">
@@ -2160,7 +2404,7 @@
                     <pic:cNvPicPr/>
                   </pic:nvPicPr>
                   <pic:blipFill>
-                    <a:blip r:embed="rId26"/>
+                    <a:blip r:embed="rId30"/>
                     <a:stretch>
                       <a:fillRect/>
                     </a:stretch>
@@ -2227,23 +2471,55 @@
           <w:bCs/>
         </w:rPr>
       </w:pPr>
-      <w:hyperlink r:id="rId27" w:history="1">
+      <w:hyperlink r:id="rId31" w:history="1">
+        <w:proofErr w:type="spellStart"/>
         <w:r>
           <w:rPr>
             <w:rStyle w:val="Hyperlink"/>
           </w:rPr>
-          <w:t>Freesound - ding3.wav by suzenako</w:t>
+          <w:t>Freesound</w:t>
         </w:r>
-      </w:hyperlink>
-    </w:p>
-    <w:p>
-      <w:hyperlink r:id="rId28" w:history="1">
+        <w:proofErr w:type="spellEnd"/>
         <w:r>
           <w:rPr>
             <w:rStyle w:val="Hyperlink"/>
           </w:rPr>
-          <w:t>Freesound - Normal click by Breviceps</w:t>
+          <w:t xml:space="preserve"> - ding3.wav by </w:t>
         </w:r>
+        <w:proofErr w:type="spellStart"/>
+        <w:r>
+          <w:rPr>
+            <w:rStyle w:val="Hyperlink"/>
+          </w:rPr>
+          <w:t>suzenako</w:t>
+        </w:r>
+        <w:proofErr w:type="spellEnd"/>
+      </w:hyperlink>
+    </w:p>
+    <w:p>
+      <w:hyperlink r:id="rId32" w:history="1">
+        <w:proofErr w:type="spellStart"/>
+        <w:r>
+          <w:rPr>
+            <w:rStyle w:val="Hyperlink"/>
+          </w:rPr>
+          <w:t>Freesound</w:t>
+        </w:r>
+        <w:proofErr w:type="spellEnd"/>
+        <w:r>
+          <w:rPr>
+            <w:rStyle w:val="Hyperlink"/>
+          </w:rPr>
+          <w:t xml:space="preserve"> - Normal click by </w:t>
+        </w:r>
+        <w:proofErr w:type="spellStart"/>
+        <w:r>
+          <w:rPr>
+            <w:rStyle w:val="Hyperlink"/>
+          </w:rPr>
+          <w:t>Breviceps</w:t>
+        </w:r>
+        <w:proofErr w:type="spellEnd"/>
       </w:hyperlink>
     </w:p>
     <w:p>

</xml_diff>

<commit_message>
Spatial Sound + Generator Object Sound
Sound is now relative to position and source distance.

Door animation script created.

Generator Object Sound

Adjsuted to a more subtle footstep pitch difference
</commit_message>
<xml_diff>
--- a/GAT-Documents/DenisPickering_Report.docx
+++ b/GAT-Documents/DenisPickering_Report.docx
@@ -733,23 +733,7 @@
           <w:b/>
           <w:bCs/>
         </w:rPr>
-        <w:t xml:space="preserve">Reverse and join </w:t>
-      </w:r>
-      <w:proofErr w:type="gramStart"/>
-      <w:r>
-        <w:rPr>
-          <w:b/>
-          <w:bCs/>
-        </w:rPr>
-        <w:t>together</w:t>
-      </w:r>
-      <w:proofErr w:type="gramEnd"/>
-      <w:r>
-        <w:rPr>
-          <w:b/>
-          <w:bCs/>
-        </w:rPr>
-        <w:t xml:space="preserve"> </w:t>
+        <w:t xml:space="preserve">Reverse and join together </w:t>
       </w:r>
     </w:p>
     <w:p>
@@ -1139,6 +1123,7 @@
         <w:rPr>
           <w:b/>
           <w:bCs/>
+          <w:noProof/>
         </w:rPr>
         <w:lastRenderedPageBreak/>
         <w:drawing>
@@ -1601,28 +1586,12 @@
     </w:p>
     <w:p>
       <w:hyperlink r:id="rId24" w:history="1">
-        <w:proofErr w:type="spellStart"/>
         <w:r>
           <w:rPr>
             <w:rStyle w:val="Hyperlink"/>
           </w:rPr>
-          <w:t>Freesound</w:t>
+          <w:t>Freesound - 01 Footsteps Sand.mp3 by Coral_Island_Studios</w:t>
         </w:r>
-        <w:proofErr w:type="spellEnd"/>
-        <w:r>
-          <w:rPr>
-            <w:rStyle w:val="Hyperlink"/>
-          </w:rPr>
-          <w:t xml:space="preserve"> - 01 Footsteps Sand.mp3 by </w:t>
-        </w:r>
-        <w:proofErr w:type="spellStart"/>
-        <w:r>
-          <w:rPr>
-            <w:rStyle w:val="Hyperlink"/>
-          </w:rPr>
-          <w:t>Coral_Island_Studios</w:t>
-        </w:r>
-        <w:proofErr w:type="spellEnd"/>
       </w:hyperlink>
     </w:p>
     <w:p>
@@ -1658,13 +1627,8 @@
     </w:p>
     <w:p>
       <w:r>
-        <w:t xml:space="preserve">Bass increase by 5db to give weight to </w:t>
-      </w:r>
-      <w:proofErr w:type="gramStart"/>
-      <w:r>
-        <w:t>footstep</w:t>
-      </w:r>
-      <w:proofErr w:type="gramEnd"/>
+        <w:t>Bass increase by 5db to give weight to footstep</w:t>
+      </w:r>
     </w:p>
     <w:p>
       <w:pPr>
@@ -1692,6 +1656,7 @@
         <w:rPr>
           <w:b/>
           <w:bCs/>
+          <w:noProof/>
         </w:rPr>
         <w:drawing>
           <wp:inline distT="0" distB="0" distL="0" distR="0" wp14:anchorId="429F8BC8" wp14:editId="1E88A0B9">
@@ -1741,6 +1706,7 @@
         <w:rPr>
           <w:b/>
           <w:bCs/>
+          <w:noProof/>
         </w:rPr>
         <w:lastRenderedPageBreak/>
         <w:drawing>
@@ -1783,6 +1749,7 @@
         <w:rPr>
           <w:b/>
           <w:bCs/>
+          <w:noProof/>
         </w:rPr>
         <w:drawing>
           <wp:inline distT="0" distB="0" distL="0" distR="0" wp14:anchorId="7A832859" wp14:editId="50C7642D">
@@ -2472,55 +2439,36 @@
         </w:rPr>
       </w:pPr>
       <w:hyperlink r:id="rId31" w:history="1">
-        <w:proofErr w:type="spellStart"/>
         <w:r>
           <w:rPr>
             <w:rStyle w:val="Hyperlink"/>
           </w:rPr>
-          <w:t>Freesound</w:t>
+          <w:t>Freesound - ding3.wav by suzenako</w:t>
         </w:r>
-        <w:proofErr w:type="spellEnd"/>
+      </w:hyperlink>
+    </w:p>
+    <w:p>
+      <w:pPr>
+        <w:rPr>
+          <w:rStyle w:val="Hyperlink"/>
+        </w:rPr>
+      </w:pPr>
+      <w:hyperlink r:id="rId32" w:history="1">
         <w:r>
           <w:rPr>
             <w:rStyle w:val="Hyperlink"/>
           </w:rPr>
-          <w:t xml:space="preserve"> - ding3.wav by </w:t>
+          <w:t>Freesound - Normal click by Breviceps</w:t>
         </w:r>
-        <w:proofErr w:type="spellStart"/>
-        <w:r>
-          <w:rPr>
-            <w:rStyle w:val="Hyperlink"/>
-          </w:rPr>
-          <w:t>suzenako</w:t>
-        </w:r>
-        <w:proofErr w:type="spellEnd"/>
       </w:hyperlink>
     </w:p>
     <w:p>
-      <w:hyperlink r:id="rId32" w:history="1">
-        <w:proofErr w:type="spellStart"/>
-        <w:r>
-          <w:rPr>
-            <w:rStyle w:val="Hyperlink"/>
-          </w:rPr>
-          <w:t>Freesound</w:t>
-        </w:r>
-        <w:proofErr w:type="spellEnd"/>
-        <w:r>
-          <w:rPr>
-            <w:rStyle w:val="Hyperlink"/>
-          </w:rPr>
-          <w:t xml:space="preserve"> - Normal click by </w:t>
-        </w:r>
-        <w:proofErr w:type="spellStart"/>
-        <w:r>
-          <w:rPr>
-            <w:rStyle w:val="Hyperlink"/>
-          </w:rPr>
-          <w:t>Breviceps</w:t>
-        </w:r>
-        <w:proofErr w:type="spellEnd"/>
-      </w:hyperlink>
+      <w:r>
+        <w:rPr>
+          <w:rStyle w:val="Hyperlink"/>
+        </w:rPr>
+        <w:t>Voice SOunds</w:t>
+      </w:r>
     </w:p>
     <w:p>
       <w:pPr>
@@ -2550,6 +2498,237 @@
           <w:bCs/>
         </w:rPr>
         <w:t>Images</w:t>
+      </w:r>
+    </w:p>
+    <w:p>
+      <w:pPr>
+        <w:rPr>
+          <w:b/>
+          <w:bCs/>
+        </w:rPr>
+      </w:pPr>
+      <w:r>
+        <w:rPr>
+          <w:b/>
+          <w:bCs/>
+        </w:rPr>
+        <w:lastRenderedPageBreak/>
+        <w:drawing>
+          <wp:inline distT="0" distB="0" distL="0" distR="0" wp14:anchorId="28CA6A06" wp14:editId="785223D2">
+            <wp:extent cx="3562847" cy="1924319"/>
+            <wp:effectExtent l="0" t="0" r="0" b="0"/>
+            <wp:docPr id="584950767" name="Picture 1" descr="A screenshot of a computer&#10;&#10;Description automatically generated"/>
+            <wp:cNvGraphicFramePr>
+              <a:graphicFrameLocks xmlns:a="http://schemas.openxmlformats.org/drawingml/2006/main" noChangeAspect="1"/>
+            </wp:cNvGraphicFramePr>
+            <a:graphic xmlns:a="http://schemas.openxmlformats.org/drawingml/2006/main">
+              <a:graphicData uri="http://schemas.openxmlformats.org/drawingml/2006/picture">
+                <pic:pic xmlns:pic="http://schemas.openxmlformats.org/drawingml/2006/picture">
+                  <pic:nvPicPr>
+                    <pic:cNvPr id="584950767" name="Picture 1" descr="A screenshot of a computer&#10;&#10;Description automatically generated"/>
+                    <pic:cNvPicPr/>
+                  </pic:nvPicPr>
+                  <pic:blipFill>
+                    <a:blip r:embed="rId33"/>
+                    <a:stretch>
+                      <a:fillRect/>
+                    </a:stretch>
+                  </pic:blipFill>
+                  <pic:spPr>
+                    <a:xfrm>
+                      <a:off x="0" y="0"/>
+                      <a:ext cx="3562847" cy="1924319"/>
+                    </a:xfrm>
+                    <a:prstGeom prst="rect">
+                      <a:avLst/>
+                    </a:prstGeom>
+                  </pic:spPr>
+                </pic:pic>
+              </a:graphicData>
+            </a:graphic>
+          </wp:inline>
+        </w:drawing>
+      </w:r>
+      <w:r>
+        <w:rPr>
+          <w:b/>
+          <w:bCs/>
+        </w:rPr>
+        <w:drawing>
+          <wp:inline distT="0" distB="0" distL="0" distR="0" wp14:anchorId="68527644" wp14:editId="3E8FFA3A">
+            <wp:extent cx="3096057" cy="1581371"/>
+            <wp:effectExtent l="0" t="0" r="0" b="0"/>
+            <wp:docPr id="513707822" name="Picture 1"/>
+            <wp:cNvGraphicFramePr>
+              <a:graphicFrameLocks xmlns:a="http://schemas.openxmlformats.org/drawingml/2006/main" noChangeAspect="1"/>
+            </wp:cNvGraphicFramePr>
+            <a:graphic xmlns:a="http://schemas.openxmlformats.org/drawingml/2006/main">
+              <a:graphicData uri="http://schemas.openxmlformats.org/drawingml/2006/picture">
+                <pic:pic xmlns:pic="http://schemas.openxmlformats.org/drawingml/2006/picture">
+                  <pic:nvPicPr>
+                    <pic:cNvPr id="513707822" name=""/>
+                    <pic:cNvPicPr/>
+                  </pic:nvPicPr>
+                  <pic:blipFill>
+                    <a:blip r:embed="rId34"/>
+                    <a:stretch>
+                      <a:fillRect/>
+                    </a:stretch>
+                  </pic:blipFill>
+                  <pic:spPr>
+                    <a:xfrm>
+                      <a:off x="0" y="0"/>
+                      <a:ext cx="3096057" cy="1581371"/>
+                    </a:xfrm>
+                    <a:prstGeom prst="rect">
+                      <a:avLst/>
+                    </a:prstGeom>
+                  </pic:spPr>
+                </pic:pic>
+              </a:graphicData>
+            </a:graphic>
+          </wp:inline>
+        </w:drawing>
+      </w:r>
+    </w:p>
+    <w:p>
+      <w:pPr>
+        <w:rPr>
+          <w:b/>
+          <w:bCs/>
+        </w:rPr>
+      </w:pPr>
+      <w:r>
+        <w:rPr>
+          <w:b/>
+          <w:bCs/>
+        </w:rPr>
+        <w:lastRenderedPageBreak/>
+        <w:drawing>
+          <wp:inline distT="0" distB="0" distL="0" distR="0" wp14:anchorId="1E45D87D" wp14:editId="788EF545">
+            <wp:extent cx="3753374" cy="3477110"/>
+            <wp:effectExtent l="0" t="0" r="0" b="9525"/>
+            <wp:docPr id="358578516" name="Picture 1" descr="A screenshot of a computer&#10;&#10;Description automatically generated"/>
+            <wp:cNvGraphicFramePr>
+              <a:graphicFrameLocks xmlns:a="http://schemas.openxmlformats.org/drawingml/2006/main" noChangeAspect="1"/>
+            </wp:cNvGraphicFramePr>
+            <a:graphic xmlns:a="http://schemas.openxmlformats.org/drawingml/2006/main">
+              <a:graphicData uri="http://schemas.openxmlformats.org/drawingml/2006/picture">
+                <pic:pic xmlns:pic="http://schemas.openxmlformats.org/drawingml/2006/picture">
+                  <pic:nvPicPr>
+                    <pic:cNvPr id="358578516" name="Picture 1" descr="A screenshot of a computer&#10;&#10;Description automatically generated"/>
+                    <pic:cNvPicPr/>
+                  </pic:nvPicPr>
+                  <pic:blipFill>
+                    <a:blip r:embed="rId35"/>
+                    <a:stretch>
+                      <a:fillRect/>
+                    </a:stretch>
+                  </pic:blipFill>
+                  <pic:spPr>
+                    <a:xfrm>
+                      <a:off x="0" y="0"/>
+                      <a:ext cx="3753374" cy="3477110"/>
+                    </a:xfrm>
+                    <a:prstGeom prst="rect">
+                      <a:avLst/>
+                    </a:prstGeom>
+                  </pic:spPr>
+                </pic:pic>
+              </a:graphicData>
+            </a:graphic>
+          </wp:inline>
+        </w:drawing>
+      </w:r>
+      <w:r>
+        <w:rPr>
+          <w:b/>
+          <w:bCs/>
+        </w:rPr>
+        <w:drawing>
+          <wp:inline distT="0" distB="0" distL="0" distR="0" wp14:anchorId="5911CB83" wp14:editId="1AB9460C">
+            <wp:extent cx="3000794" cy="2657846"/>
+            <wp:effectExtent l="0" t="0" r="9525" b="9525"/>
+            <wp:docPr id="1346242422" name="Picture 1" descr="A screenshot of a computer&#10;&#10;Description automatically generated"/>
+            <wp:cNvGraphicFramePr>
+              <a:graphicFrameLocks xmlns:a="http://schemas.openxmlformats.org/drawingml/2006/main" noChangeAspect="1"/>
+            </wp:cNvGraphicFramePr>
+            <a:graphic xmlns:a="http://schemas.openxmlformats.org/drawingml/2006/main">
+              <a:graphicData uri="http://schemas.openxmlformats.org/drawingml/2006/picture">
+                <pic:pic xmlns:pic="http://schemas.openxmlformats.org/drawingml/2006/picture">
+                  <pic:nvPicPr>
+                    <pic:cNvPr id="1346242422" name="Picture 1" descr="A screenshot of a computer&#10;&#10;Description automatically generated"/>
+                    <pic:cNvPicPr/>
+                  </pic:nvPicPr>
+                  <pic:blipFill>
+                    <a:blip r:embed="rId36"/>
+                    <a:stretch>
+                      <a:fillRect/>
+                    </a:stretch>
+                  </pic:blipFill>
+                  <pic:spPr>
+                    <a:xfrm>
+                      <a:off x="0" y="0"/>
+                      <a:ext cx="3000794" cy="2657846"/>
+                    </a:xfrm>
+                    <a:prstGeom prst="rect">
+                      <a:avLst/>
+                    </a:prstGeom>
+                  </pic:spPr>
+                </pic:pic>
+              </a:graphicData>
+            </a:graphic>
+          </wp:inline>
+        </w:drawing>
+      </w:r>
+    </w:p>
+    <w:p>
+      <w:pPr>
+        <w:rPr>
+          <w:b/>
+          <w:bCs/>
+        </w:rPr>
+      </w:pPr>
+      <w:r>
+        <w:rPr>
+          <w:b/>
+          <w:bCs/>
+        </w:rPr>
+        <w:drawing>
+          <wp:inline distT="0" distB="0" distL="0" distR="0" wp14:anchorId="70D7DAEA" wp14:editId="23F63E1E">
+            <wp:extent cx="6516009" cy="2715004"/>
+            <wp:effectExtent l="0" t="0" r="0" b="9525"/>
+            <wp:docPr id="869810637" name="Picture 1" descr="A screenshot of a computer&#10;&#10;Description automatically generated"/>
+            <wp:cNvGraphicFramePr>
+              <a:graphicFrameLocks xmlns:a="http://schemas.openxmlformats.org/drawingml/2006/main" noChangeAspect="1"/>
+            </wp:cNvGraphicFramePr>
+            <a:graphic xmlns:a="http://schemas.openxmlformats.org/drawingml/2006/main">
+              <a:graphicData uri="http://schemas.openxmlformats.org/drawingml/2006/picture">
+                <pic:pic xmlns:pic="http://schemas.openxmlformats.org/drawingml/2006/picture">
+                  <pic:nvPicPr>
+                    <pic:cNvPr id="869810637" name="Picture 1" descr="A screenshot of a computer&#10;&#10;Description automatically generated"/>
+                    <pic:cNvPicPr/>
+                  </pic:nvPicPr>
+                  <pic:blipFill>
+                    <a:blip r:embed="rId37"/>
+                    <a:stretch>
+                      <a:fillRect/>
+                    </a:stretch>
+                  </pic:blipFill>
+                  <pic:spPr>
+                    <a:xfrm>
+                      <a:off x="0" y="0"/>
+                      <a:ext cx="6516009" cy="2715004"/>
+                    </a:xfrm>
+                    <a:prstGeom prst="rect">
+                      <a:avLst/>
+                    </a:prstGeom>
+                  </pic:spPr>
+                </pic:pic>
+              </a:graphicData>
+            </a:graphic>
+          </wp:inline>
+        </w:drawing>
       </w:r>
     </w:p>
     <w:p>

</xml_diff>